<commit_message>
Project Summary & Team Information
</commit_message>
<xml_diff>
--- a/Tam_Lab2_Project Summary & Team Information.docx
+++ b/Tam_Lab2_Project Summary & Team Information.docx
@@ -322,7 +322,7 @@
                 <w:sz w:val="28"/>
                 <w:szCs w:val="28"/>
               </w:rPr>
-              <w:t>PD11581</w:t>
+              <w:t>PD11563</w:t>
             </w:r>
           </w:p>
         </w:tc>
@@ -397,7 +397,7 @@
                 <w:sz w:val="28"/>
                 <w:szCs w:val="28"/>
               </w:rPr>
-              <w:t>PD11563</w:t>
+              <w:t>PD11581</w:t>
             </w:r>
           </w:p>
         </w:tc>
@@ -1275,6 +1275,7 @@
   <w:style w:type="character" w:default="1" w:styleId="DefaultParagraphFont">
     <w:name w:val="Default Paragraph Font"/>
     <w:uiPriority w:val="1"/>
+    <w:semiHidden/>
     <w:unhideWhenUsed/>
   </w:style>
   <w:style w:type="table" w:default="1" w:styleId="TableNormal">

</xml_diff>